<commit_message>
Configure 6 MariaDB tables, populate each with data, upload table configuration and data,update user guide and status report.
</commit_message>
<xml_diff>
--- a/DOCS/Library Application Status.docx
+++ b/DOCS/Library Application Status.docx
@@ -31,7 +31,7 @@
           <w:sz w:val="16"/>
           <w:szCs w:val="16"/>
         </w:rPr>
-        <w:t>Last updated: 2/21</w:t>
+        <w:t>Last updated: 2/24</w:t>
       </w:r>
       <w:r>
         <w:rPr>
@@ -196,7 +196,7 @@
           <w:b/>
           <w:highlight w:val="yellow"/>
         </w:rPr>
-        <w:t>Making Progress</w:t>
+        <w:t>~90% completed</w:t>
       </w:r>
     </w:p>
     <w:p>
@@ -239,6 +239,12 @@
         <w:rPr>
           <w:b/>
         </w:rPr>
+        <w:t xml:space="preserve"> POC</w:t>
+      </w:r>
+      <w:r>
+        <w:rPr>
+          <w:b/>
+        </w:rPr>
         <w:t>:</w:t>
       </w:r>
       <w:r>
@@ -258,7 +264,13 @@
           <w:b/>
           <w:highlight w:val="yellow"/>
         </w:rPr>
-        <w:t>Making Progress</w:t>
+        <w:t>~90% completed</w:t>
+      </w:r>
+      <w:r>
+        <w:rPr>
+          <w:b/>
+        </w:rPr>
+        <w:t xml:space="preserve"> </w:t>
       </w:r>
     </w:p>
     <w:p>
@@ -402,7 +414,14 @@
           <w:b/>
           <w:highlight w:val="red"/>
         </w:rPr>
-        <w:t xml:space="preserve"> Behind Schedule</w:t>
+        <w:t xml:space="preserve"> </w:t>
+      </w:r>
+      <w:r>
+        <w:rPr>
+          <w:b/>
+          <w:highlight w:val="darkYellow"/>
+        </w:rPr>
+        <w:t>Completed</w:t>
       </w:r>
     </w:p>
     <w:p>
@@ -430,7 +449,14 @@
           <w:b/>
           <w:highlight w:val="yellow"/>
         </w:rPr>
-        <w:t>Making Progress</w:t>
+        <w:t>~7</w:t>
+      </w:r>
+      <w:r>
+        <w:rPr>
+          <w:b/>
+          <w:highlight w:val="yellow"/>
+        </w:rPr>
+        <w:t>0% completed</w:t>
       </w:r>
     </w:p>
     <w:p>
@@ -455,16 +481,30 @@
         <w:t xml:space="preserve">There were numerous problems getting the various application components to work correctly and delays determining the platform to use. </w:t>
       </w:r>
       <w:r>
-        <w:t xml:space="preserve">We should be 1/3 done with the </w:t>
-      </w:r>
-      <w:r>
-        <w:t xml:space="preserve">application </w:t>
-      </w:r>
-      <w:r>
-        <w:t>coding and the proof of concept (POC) has not even been completed</w:t>
-      </w:r>
-      <w:r>
-        <w:t>. While I can display a database table in the GUI, I still need to get the GUI-button to list the table from the database</w:t>
+        <w:t xml:space="preserve">We should </w:t>
+      </w:r>
+      <w:r>
+        <w:t xml:space="preserve">have </w:t>
+      </w:r>
+      <w:proofErr w:type="gramStart"/>
+      <w:r>
+        <w:t xml:space="preserve">completed </w:t>
+      </w:r>
+      <w:r>
+        <w:t xml:space="preserve"> 1</w:t>
+      </w:r>
+      <w:proofErr w:type="gramEnd"/>
+      <w:r>
+        <w:t xml:space="preserve">/3 </w:t>
+      </w:r>
+      <w:r>
+        <w:t>of our application coding, but are still working out the proof of concept (</w:t>
+      </w:r>
+      <w:r>
+        <w:t>While I can display a database table in the GUI, I still need to get the GUI-button to list the table from the database</w:t>
+      </w:r>
+      <w:r>
+        <w:t>)</w:t>
       </w:r>
       <w:r>
         <w:t xml:space="preserve">. </w:t>
@@ -536,7 +576,13 @@
         <w:t>Database Table Design:</w:t>
       </w:r>
       <w:r>
-        <w:t xml:space="preserve"> Four database tables have been designed. At least one more is required.</w:t>
+        <w:t xml:space="preserve"> </w:t>
+      </w:r>
+      <w:r>
+        <w:t>Six</w:t>
+      </w:r>
+      <w:r>
+        <w:t xml:space="preserve"> database tables have been designed. </w:t>
       </w:r>
     </w:p>
     <w:p>
@@ -589,7 +635,13 @@
         <w:t>Java Swing</w:t>
       </w:r>
       <w:r>
-        <w:t xml:space="preserve"> is now operational on the client (desktop) using Cygwin. This is a clunky solution, but the only way I was able to get X11 Windows working.</w:t>
+        <w:t xml:space="preserve"> is now operational on the client (desktop) using Cygwin. This is a clunky solution, but th</w:t>
+      </w:r>
+      <w:r>
+        <w:t>e only way I was able to get X-</w:t>
+      </w:r>
+      <w:r>
+        <w:t>Windows working.</w:t>
       </w:r>
       <w:r>
         <w:t xml:space="preserve"> </w:t>
@@ -671,15 +723,10 @@
         <w:t xml:space="preserve"> the proof of concept.</w:t>
       </w:r>
       <w:r>
-        <w:t xml:space="preserve"> The thought here is that </w:t>
-      </w:r>
-      <w:proofErr w:type="gramStart"/>
-      <w:r>
-        <w:t>If</w:t>
-      </w:r>
-      <w:proofErr w:type="gramEnd"/>
-      <w:r>
-        <w:t xml:space="preserve"> I can click a GUI button and display a table in POC, all the other functionality should be completed – though not necessarily on time.</w:t>
+        <w:t xml:space="preserve"> The thought here is that i</w:t>
+      </w:r>
+      <w:r>
+        <w:t>f I can click a GUI button and display a table in POC, all the other functionality should be completed – though not necessarily on time.</w:t>
       </w:r>
     </w:p>
     <w:p>
@@ -706,29 +753,26 @@
         <w:t xml:space="preserve"> tables</w:t>
       </w:r>
       <w:r>
-        <w:t xml:space="preserve"> are not configured. This isn’t expected to take long.</w:t>
-      </w:r>
-    </w:p>
-    <w:p>
-      <w:pPr>
-        <w:spacing w:after="0"/>
-      </w:pPr>
-    </w:p>
-    <w:p>
-      <w:pPr>
-        <w:spacing w:after="0"/>
-      </w:pPr>
-      <w:r>
-        <w:rPr>
-          <w:b/>
-        </w:rPr>
-        <w:t>Documentation</w:t>
-      </w:r>
-      <w:r>
-        <w:rPr>
-          <w:b/>
-        </w:rPr>
-        <w:t xml:space="preserve">: </w:t>
+        <w:t xml:space="preserve"> </w:t>
+      </w:r>
+      <w:r>
+        <w:t>are all configured and have been populated with data.</w:t>
+      </w:r>
+    </w:p>
+    <w:p>
+      <w:pPr>
+        <w:spacing w:after="0"/>
+      </w:pPr>
+    </w:p>
+    <w:p>
+      <w:pPr>
+        <w:spacing w:after="0"/>
+      </w:pPr>
+      <w:r>
+        <w:rPr>
+          <w:b/>
+        </w:rPr>
+        <w:t xml:space="preserve">Documentation: </w:t>
       </w:r>
       <w:r>
         <w:t>The User guide</w:t>
@@ -736,8 +780,42 @@
       <w:r>
         <w:t xml:space="preserve"> is a work in progress.</w:t>
       </w:r>
-      <w:bookmarkStart w:id="0" w:name="_GoBack"/>
-      <w:bookmarkEnd w:id="0"/>
+      <w:r>
+        <w:t xml:space="preserve"> </w:t>
+      </w:r>
+    </w:p>
+    <w:p>
+      <w:r>
+        <w:lastRenderedPageBreak/>
+        <w:t xml:space="preserve">GitHub Repository: </w:t>
+      </w:r>
+      <w:hyperlink r:id="rId6" w:history="1">
+        <w:r>
+          <w:rPr>
+            <w:rStyle w:val="Hyperlink"/>
+          </w:rPr>
+          <w:t>https://github.com/bputrevu/ICS499_Proj</w:t>
+        </w:r>
+        <w:bookmarkStart w:id="0" w:name="_GoBack"/>
+        <w:bookmarkEnd w:id="0"/>
+        <w:r>
+          <w:rPr>
+            <w:rStyle w:val="Hyperlink"/>
+          </w:rPr>
+          <w:t>e</w:t>
+        </w:r>
+        <w:r>
+          <w:rPr>
+            <w:rStyle w:val="Hyperlink"/>
+          </w:rPr>
+          <w:t>ct_Library/tree/master/DOCS</w:t>
+        </w:r>
+      </w:hyperlink>
+    </w:p>
+    <w:p>
+      <w:pPr>
+        <w:spacing w:after="0"/>
+      </w:pPr>
     </w:p>
     <w:sectPr>
       <w:pgSz w:w="12240" w:h="15840"/>
@@ -1309,6 +1387,18 @@
       <w:u w:val="single"/>
     </w:rPr>
   </w:style>
+  <w:style w:type="character" w:styleId="FollowedHyperlink">
+    <w:name w:val="FollowedHyperlink"/>
+    <w:basedOn w:val="DefaultParagraphFont"/>
+    <w:uiPriority w:val="99"/>
+    <w:semiHidden/>
+    <w:unhideWhenUsed/>
+    <w:rsid w:val="006B46D0"/>
+    <w:rPr>
+      <w:color w:val="800080" w:themeColor="followedHyperlink"/>
+      <w:u w:val="single"/>
+    </w:rPr>
+  </w:style>
 </w:styles>
 </file>
 
@@ -1518,6 +1608,18 @@
     <w:rsid w:val="00D57FF1"/>
     <w:rPr>
       <w:color w:val="0000FF" w:themeColor="hyperlink"/>
+      <w:u w:val="single"/>
+    </w:rPr>
+  </w:style>
+  <w:style w:type="character" w:styleId="FollowedHyperlink">
+    <w:name w:val="FollowedHyperlink"/>
+    <w:basedOn w:val="DefaultParagraphFont"/>
+    <w:uiPriority w:val="99"/>
+    <w:semiHidden/>
+    <w:unhideWhenUsed/>
+    <w:rsid w:val="006B46D0"/>
+    <w:rPr>
+      <w:color w:val="800080" w:themeColor="followedHyperlink"/>
       <w:u w:val="single"/>
     </w:rPr>
   </w:style>

</xml_diff>